<commit_message>
update sub policies pdf/doc
</commit_message>
<xml_diff>
--- a/pdf/OMV-Submission+Publication-Policies.docx
+++ b/pdf/OMV-Submission+Publication-Policies.docx
@@ -41,7 +41,7 @@
                 <w:noProof/>
               </w:rPr>
               <w:drawing>
-                <wp:inline distT="0" distB="0" distL="0" distR="0" wp14:anchorId="13BCBF1A" wp14:editId="4AFBF2A1">
+                <wp:inline distT="0" distB="0" distL="0" distR="0" wp14:anchorId="19B57669" wp14:editId="618C6200">
                   <wp:extent cx="608744" cy="608744"/>
                   <wp:effectExtent l="0" t="0" r="5715" b="5715"/>
                   <wp:docPr id="2" name="Picture 2" descr="Icon&#10;&#10;Description automatically generated"/>
@@ -149,6 +149,15 @@
       <w:pPr>
         <w:rPr>
           <w:rFonts w:ascii="Times New Roman" w:hAnsi="Times New Roman" w:cs="Times New Roman"/>
+          <w:i/>
+          <w:iCs/>
+        </w:rPr>
+      </w:pPr>
+    </w:p>
+    <w:p>
+      <w:pPr>
+        <w:rPr>
+          <w:rFonts w:ascii="Times New Roman" w:hAnsi="Times New Roman" w:cs="Times New Roman"/>
         </w:rPr>
       </w:pPr>
       <w:r>
@@ -536,7 +545,38 @@
         <w:rPr>
           <w:rFonts w:ascii="Times New Roman" w:hAnsi="Times New Roman" w:cs="Times New Roman"/>
         </w:rPr>
-        <w:t>Once your submission is drafted, please send it. One or more of the project contributors will work directly with you to review</w:t>
+        <w:t xml:space="preserve">Once your submission is drafted, please </w:t>
+      </w:r>
+      <w:r>
+        <w:rPr>
+          <w:rFonts w:ascii="Times New Roman" w:hAnsi="Times New Roman" w:cs="Times New Roman"/>
+        </w:rPr>
+        <w:t>submit</w:t>
+      </w:r>
+      <w:r>
+        <w:rPr>
+          <w:rFonts w:ascii="Times New Roman" w:hAnsi="Times New Roman" w:cs="Times New Roman"/>
+        </w:rPr>
+        <w:t xml:space="preserve"> it.</w:t>
+      </w:r>
+      <w:r>
+        <w:rPr>
+          <w:rFonts w:ascii="Times New Roman" w:hAnsi="Times New Roman" w:cs="Times New Roman"/>
+        </w:rPr>
+        <w:t xml:space="preserve"> Ideally, your submission will comply as much as possible with our House Style.</w:t>
+      </w:r>
+      <w:r>
+        <w:rPr>
+          <w:rStyle w:val="FootnoteReference"/>
+          <w:rFonts w:ascii="Times New Roman" w:hAnsi="Times New Roman" w:cs="Times New Roman"/>
+        </w:rPr>
+        <w:footnoteReference w:id="4"/>
+      </w:r>
+      <w:r>
+        <w:rPr>
+          <w:rFonts w:ascii="Times New Roman" w:hAnsi="Times New Roman" w:cs="Times New Roman"/>
+        </w:rPr>
+        <w:t xml:space="preserve"> One or more of the project contributors will work directly with you to review</w:t>
       </w:r>
       <w:r>
         <w:rPr>
@@ -714,7 +754,7 @@
           <w:b/>
           <w:bCs/>
         </w:rPr>
-        <w:t>Note #1:</w:t>
+        <w:t>Note:</w:t>
       </w:r>
       <w:r>
         <w:rPr>
@@ -745,72 +785,12 @@
           <w:rFonts w:ascii="Times New Roman" w:hAnsi="Times New Roman" w:cs="Times New Roman"/>
         </w:rPr>
         <w:t xml:space="preserve"> level with you before your submission goes out.</w:t>
-      </w:r>
-    </w:p>
-    <w:p>
-      <w:pPr>
-        <w:spacing w:before="120" w:after="240"/>
-        <w:rPr>
-          <w:rFonts w:ascii="Times New Roman" w:hAnsi="Times New Roman" w:cs="Times New Roman"/>
-        </w:rPr>
-      </w:pPr>
-      <w:r>
-        <w:rPr>
-          <w:rFonts w:ascii="Times New Roman" w:hAnsi="Times New Roman" w:cs="Times New Roman"/>
-          <w:b/>
-          <w:bCs/>
-        </w:rPr>
-        <w:t>Note #2:</w:t>
-      </w:r>
-      <w:r>
-        <w:rPr>
-          <w:rFonts w:ascii="Times New Roman" w:hAnsi="Times New Roman" w:cs="Times New Roman"/>
-        </w:rPr>
-        <w:t xml:space="preserve"> Our house style is simple: a) Use Chicago author-date for your citation format; b) Keep paragraphs short</w:t>
-      </w:r>
-      <w:r>
-        <w:rPr>
-          <w:rFonts w:ascii="Times New Roman" w:hAnsi="Times New Roman" w:cs="Times New Roman"/>
-        </w:rPr>
-        <w:t xml:space="preserve"> (see the site for examples)</w:t>
-      </w:r>
-      <w:r>
-        <w:rPr>
-          <w:rFonts w:ascii="Times New Roman" w:hAnsi="Times New Roman" w:cs="Times New Roman"/>
-        </w:rPr>
-        <w:t xml:space="preserve"> since we publish exclusively online and users will consult your essay from </w:t>
-      </w:r>
-      <w:r>
-        <w:rPr>
-          <w:rFonts w:ascii="Times New Roman" w:hAnsi="Times New Roman" w:cs="Times New Roman"/>
-        </w:rPr>
-        <w:t xml:space="preserve">various </w:t>
-      </w:r>
-      <w:r>
-        <w:rPr>
-          <w:rFonts w:ascii="Times New Roman" w:hAnsi="Times New Roman" w:cs="Times New Roman"/>
-        </w:rPr>
-        <w:t xml:space="preserve">devices; and c) Try to keep your prose as jargon-free as possible given that </w:t>
-      </w:r>
-      <w:r>
-        <w:rPr>
-          <w:rFonts w:ascii="Times New Roman" w:hAnsi="Times New Roman" w:cs="Times New Roman"/>
-          <w:i/>
-          <w:iCs/>
-        </w:rPr>
-        <w:t>One More Voice</w:t>
-      </w:r>
-      <w:r>
-        <w:rPr>
-          <w:rFonts w:ascii="Times New Roman" w:hAnsi="Times New Roman" w:cs="Times New Roman"/>
-        </w:rPr>
-        <w:t xml:space="preserve"> is a public humanities venture targeted to both academic and general audiences.</w:t>
       </w:r>
     </w:p>
     <w:sectPr>
       <w:footerReference w:type="default" r:id="rId9"/>
       <w:pgSz w:w="12240" w:h="15840"/>
-      <w:pgMar w:top="1008" w:right="1008" w:bottom="1008" w:left="1008" w:header="720" w:footer="720" w:gutter="0"/>
+      <w:pgMar w:top="1296" w:right="1296" w:bottom="1296" w:left="1296" w:header="720" w:footer="720" w:gutter="0"/>
       <w:cols w:space="720"/>
       <w:docGrid w:linePitch="360"/>
     </w:sectPr>
@@ -1014,6 +994,38 @@
         </w:rPr>
         <w:t xml:space="preserve"> </w:t>
       </w:r>
+    </w:p>
+  </w:footnote>
+  <w:footnote w:id="4">
+    <w:p>
+      <w:pPr>
+        <w:pStyle w:val="FootnoteText"/>
+        <w:rPr>
+          <w:rFonts w:ascii="Times New Roman" w:hAnsi="Times New Roman" w:cs="Times New Roman"/>
+          <w:sz w:val="22"/>
+          <w:szCs w:val="22"/>
+        </w:rPr>
+      </w:pPr>
+      <w:r>
+        <w:rPr>
+          <w:rStyle w:val="FootnoteReference"/>
+        </w:rPr>
+        <w:footnoteRef/>
+      </w:r>
+      <w:r>
+        <w:t xml:space="preserve"> </w:t>
+      </w:r>
+      <w:hyperlink r:id="rId4" w:history="1">
+        <w:r>
+          <w:rPr>
+            <w:rStyle w:val="Hyperlink"/>
+            <w:rFonts w:ascii="Times New Roman" w:hAnsi="Times New Roman" w:cs="Times New Roman"/>
+            <w:sz w:val="22"/>
+            <w:szCs w:val="22"/>
+          </w:rPr>
+          <w:t>https://onemorevoice.org/pdf/OMV-Notes-on-House-Style.pdf</w:t>
+        </w:r>
+      </w:hyperlink>
     </w:p>
   </w:footnote>
 </w:footnotes>
@@ -1661,6 +1673,18 @@
     <w:uiPriority w:val="99"/>
     <w:rsid w:val="00DB6A8D"/>
   </w:style>
+  <w:style w:type="character" w:styleId="FollowedHyperlink">
+    <w:name w:val="FollowedHyperlink"/>
+    <w:basedOn w:val="DefaultParagraphFont"/>
+    <w:uiPriority w:val="99"/>
+    <w:semiHidden/>
+    <w:unhideWhenUsed/>
+    <w:rsid w:val="009B238D"/>
+    <w:rPr>
+      <w:color w:val="954F72" w:themeColor="followedHyperlink"/>
+      <w:u w:val="single"/>
+    </w:rPr>
+  </w:style>
 </w:styles>
 </file>
 

</xml_diff>

<commit_message>
update sub pol pdf/doc
</commit_message>
<xml_diff>
--- a/pdf/OMV-Submission+Publication-Policies.docx
+++ b/pdf/OMV-Submission+Publication-Policies.docx
@@ -788,7 +788,12 @@
       </w:r>
     </w:p>
     <w:sectPr>
-      <w:footerReference w:type="default" r:id="rId9"/>
+      <w:headerReference w:type="even" r:id="rId9"/>
+      <w:headerReference w:type="default" r:id="rId10"/>
+      <w:footerReference w:type="even" r:id="rId11"/>
+      <w:footerReference w:type="default" r:id="rId12"/>
+      <w:headerReference w:type="first" r:id="rId13"/>
+      <w:footerReference w:type="first" r:id="rId14"/>
       <w:pgSz w:w="12240" w:h="15840"/>
       <w:pgMar w:top="1296" w:right="1296" w:bottom="1296" w:left="1296" w:header="720" w:footer="720" w:gutter="0"/>
       <w:cols w:space="720"/>
@@ -818,6 +823,16 @@
 </file>
 
 <file path=word/footer1.xml><?xml version="1.0" encoding="utf-8"?>
+<w:ftr xmlns:wpc="http://schemas.microsoft.com/office/word/2010/wordprocessingCanvas" xmlns:cx="http://schemas.microsoft.com/office/drawing/2014/chartex" xmlns:cx1="http://schemas.microsoft.com/office/drawing/2015/9/8/chartex" xmlns:cx2="http://schemas.microsoft.com/office/drawing/2015/10/21/chartex" xmlns:cx3="http://schemas.microsoft.com/office/drawing/2016/5/9/chartex" xmlns:cx4="http://schemas.microsoft.com/office/drawing/2016/5/10/chartex" xmlns:cx5="http://schemas.microsoft.com/office/drawing/2016/5/11/chartex" xmlns:cx6="http://schemas.microsoft.com/office/drawing/2016/5/12/chartex" xmlns:cx7="http://schemas.microsoft.com/office/drawing/2016/5/13/chartex" xmlns:cx8="http://schemas.microsoft.com/office/drawing/2016/5/14/chartex" xmlns:mc="http://schemas.openxmlformats.org/markup-compatibility/2006" xmlns:aink="http://schemas.microsoft.com/office/drawing/2016/ink" xmlns:am3d="http://schemas.microsoft.com/office/drawing/2017/model3d" xmlns:o="urn:schemas-microsoft-com:office:office" xmlns:r="http://schemas.openxmlformats.org/officeDocument/2006/relationships" xmlns:m="http://schemas.openxmlformats.org/officeDocument/2006/math" xmlns:v="urn:schemas-microsoft-com:vml" xmlns:wp14="http://schemas.microsoft.com/office/word/2010/wordprocessingDrawing" xmlns:wp="http://schemas.openxmlformats.org/drawingml/2006/wordprocessingDrawing" xmlns:w10="urn:schemas-microsoft-com:office:word" xmlns:w="http://schemas.openxmlformats.org/wordprocessingml/2006/main" xmlns:w14="http://schemas.microsoft.com/office/word/2010/wordml" xmlns:w15="http://schemas.microsoft.com/office/word/2012/wordml" xmlns:w16cex="http://schemas.microsoft.com/office/word/2018/wordml/cex" xmlns:w16cid="http://schemas.microsoft.com/office/word/2016/wordml/cid" xmlns:w16="http://schemas.microsoft.com/office/word/2018/wordml" xmlns:w16se="http://schemas.microsoft.com/office/word/2015/wordml/symex" xmlns:wpg="http://schemas.microsoft.com/office/word/2010/wordprocessingGroup" xmlns:wpi="http://schemas.microsoft.com/office/word/2010/wordprocessingInk" xmlns:wne="http://schemas.microsoft.com/office/word/2006/wordml" xmlns:wps="http://schemas.microsoft.com/office/word/2010/wordprocessingShape" mc:Ignorable="w14 w15 w16se w16cid w16 w16cex wp14">
+  <w:p>
+    <w:pPr>
+      <w:pStyle w:val="Footer"/>
+    </w:pPr>
+  </w:p>
+</w:ftr>
+</file>
+
+<file path=word/footer2.xml><?xml version="1.0" encoding="utf-8"?>
 <w:ftr xmlns:wpc="http://schemas.microsoft.com/office/word/2010/wordprocessingCanvas" xmlns:cx="http://schemas.microsoft.com/office/drawing/2014/chartex" xmlns:cx1="http://schemas.microsoft.com/office/drawing/2015/9/8/chartex" xmlns:cx2="http://schemas.microsoft.com/office/drawing/2015/10/21/chartex" xmlns:cx3="http://schemas.microsoft.com/office/drawing/2016/5/9/chartex" xmlns:cx4="http://schemas.microsoft.com/office/drawing/2016/5/10/chartex" xmlns:cx5="http://schemas.microsoft.com/office/drawing/2016/5/11/chartex" xmlns:cx6="http://schemas.microsoft.com/office/drawing/2016/5/12/chartex" xmlns:cx7="http://schemas.microsoft.com/office/drawing/2016/5/13/chartex" xmlns:cx8="http://schemas.microsoft.com/office/drawing/2016/5/14/chartex" xmlns:mc="http://schemas.openxmlformats.org/markup-compatibility/2006" xmlns:aink="http://schemas.microsoft.com/office/drawing/2016/ink" xmlns:am3d="http://schemas.microsoft.com/office/drawing/2017/model3d" xmlns:o="urn:schemas-microsoft-com:office:office" xmlns:r="http://schemas.openxmlformats.org/officeDocument/2006/relationships" xmlns:m="http://schemas.openxmlformats.org/officeDocument/2006/math" xmlns:v="urn:schemas-microsoft-com:vml" xmlns:wp14="http://schemas.microsoft.com/office/word/2010/wordprocessingDrawing" xmlns:wp="http://schemas.openxmlformats.org/drawingml/2006/wordprocessingDrawing" xmlns:w10="urn:schemas-microsoft-com:office:word" xmlns:w="http://schemas.openxmlformats.org/wordprocessingml/2006/main" xmlns:w14="http://schemas.microsoft.com/office/word/2010/wordml" xmlns:w15="http://schemas.microsoft.com/office/word/2012/wordml" xmlns:w16cex="http://schemas.microsoft.com/office/word/2018/wordml/cex" xmlns:w16cid="http://schemas.microsoft.com/office/word/2016/wordml/cid" xmlns:w16="http://schemas.microsoft.com/office/word/2018/wordml" xmlns:w16se="http://schemas.microsoft.com/office/word/2015/wordml/symex" xmlns:wpg="http://schemas.microsoft.com/office/word/2010/wordprocessingGroup" xmlns:wpi="http://schemas.microsoft.com/office/word/2010/wordprocessingInk" xmlns:wne="http://schemas.microsoft.com/office/word/2006/wordml" xmlns:wps="http://schemas.microsoft.com/office/word/2010/wordprocessingShape" mc:Ignorable="w14 w15 w16se w16cid w16 w16cex wp14">
   <w:p>
     <w:pPr>
@@ -833,7 +848,14 @@
         <w:sz w:val="22"/>
         <w:szCs w:val="22"/>
       </w:rPr>
-      <w:t>Version: November 2020</w:t>
+      <w:t xml:space="preserve">Version: </w:t>
+    </w:r>
+    <w:r>
+      <w:rPr>
+        <w:sz w:val="22"/>
+        <w:szCs w:val="22"/>
+      </w:rPr>
+      <w:t>February 2021</w:t>
     </w:r>
   </w:p>
   <w:p>
@@ -849,6 +871,16 @@
 </w:ftr>
 </file>
 
+<file path=word/footer3.xml><?xml version="1.0" encoding="utf-8"?>
+<w:ftr xmlns:wpc="http://schemas.microsoft.com/office/word/2010/wordprocessingCanvas" xmlns:cx="http://schemas.microsoft.com/office/drawing/2014/chartex" xmlns:cx1="http://schemas.microsoft.com/office/drawing/2015/9/8/chartex" xmlns:cx2="http://schemas.microsoft.com/office/drawing/2015/10/21/chartex" xmlns:cx3="http://schemas.microsoft.com/office/drawing/2016/5/9/chartex" xmlns:cx4="http://schemas.microsoft.com/office/drawing/2016/5/10/chartex" xmlns:cx5="http://schemas.microsoft.com/office/drawing/2016/5/11/chartex" xmlns:cx6="http://schemas.microsoft.com/office/drawing/2016/5/12/chartex" xmlns:cx7="http://schemas.microsoft.com/office/drawing/2016/5/13/chartex" xmlns:cx8="http://schemas.microsoft.com/office/drawing/2016/5/14/chartex" xmlns:mc="http://schemas.openxmlformats.org/markup-compatibility/2006" xmlns:aink="http://schemas.microsoft.com/office/drawing/2016/ink" xmlns:am3d="http://schemas.microsoft.com/office/drawing/2017/model3d" xmlns:o="urn:schemas-microsoft-com:office:office" xmlns:r="http://schemas.openxmlformats.org/officeDocument/2006/relationships" xmlns:m="http://schemas.openxmlformats.org/officeDocument/2006/math" xmlns:v="urn:schemas-microsoft-com:vml" xmlns:wp14="http://schemas.microsoft.com/office/word/2010/wordprocessingDrawing" xmlns:wp="http://schemas.openxmlformats.org/drawingml/2006/wordprocessingDrawing" xmlns:w10="urn:schemas-microsoft-com:office:word" xmlns:w="http://schemas.openxmlformats.org/wordprocessingml/2006/main" xmlns:w14="http://schemas.microsoft.com/office/word/2010/wordml" xmlns:w15="http://schemas.microsoft.com/office/word/2012/wordml" xmlns:w16cex="http://schemas.microsoft.com/office/word/2018/wordml/cex" xmlns:w16cid="http://schemas.microsoft.com/office/word/2016/wordml/cid" xmlns:w16="http://schemas.microsoft.com/office/word/2018/wordml" xmlns:w16se="http://schemas.microsoft.com/office/word/2015/wordml/symex" xmlns:wpg="http://schemas.microsoft.com/office/word/2010/wordprocessingGroup" xmlns:wpi="http://schemas.microsoft.com/office/word/2010/wordprocessingInk" xmlns:wne="http://schemas.microsoft.com/office/word/2006/wordml" xmlns:wps="http://schemas.microsoft.com/office/word/2010/wordprocessingShape" mc:Ignorable="w14 w15 w16se w16cid w16 w16cex wp14">
+  <w:p>
+    <w:pPr>
+      <w:pStyle w:val="Footer"/>
+    </w:pPr>
+  </w:p>
+</w:ftr>
+</file>
+
 <file path=word/footnotes.xml><?xml version="1.0" encoding="utf-8"?>
 <w:footnotes xmlns:wpc="http://schemas.microsoft.com/office/word/2010/wordprocessingCanvas" xmlns:cx="http://schemas.microsoft.com/office/drawing/2014/chartex" xmlns:cx1="http://schemas.microsoft.com/office/drawing/2015/9/8/chartex" xmlns:cx2="http://schemas.microsoft.com/office/drawing/2015/10/21/chartex" xmlns:cx3="http://schemas.microsoft.com/office/drawing/2016/5/9/chartex" xmlns:cx4="http://schemas.microsoft.com/office/drawing/2016/5/10/chartex" xmlns:cx5="http://schemas.microsoft.com/office/drawing/2016/5/11/chartex" xmlns:cx6="http://schemas.microsoft.com/office/drawing/2016/5/12/chartex" xmlns:cx7="http://schemas.microsoft.com/office/drawing/2016/5/13/chartex" xmlns:cx8="http://schemas.microsoft.com/office/drawing/2016/5/14/chartex" xmlns:mc="http://schemas.openxmlformats.org/markup-compatibility/2006" xmlns:aink="http://schemas.microsoft.com/office/drawing/2016/ink" xmlns:am3d="http://schemas.microsoft.com/office/drawing/2017/model3d" xmlns:o="urn:schemas-microsoft-com:office:office" xmlns:r="http://schemas.openxmlformats.org/officeDocument/2006/relationships" xmlns:m="http://schemas.openxmlformats.org/officeDocument/2006/math" xmlns:v="urn:schemas-microsoft-com:vml" xmlns:wp14="http://schemas.microsoft.com/office/word/2010/wordprocessingDrawing" xmlns:wp="http://schemas.openxmlformats.org/drawingml/2006/wordprocessingDrawing" xmlns:w10="urn:schemas-microsoft-com:office:word" xmlns:w="http://schemas.openxmlformats.org/wordprocessingml/2006/main" xmlns:w14="http://schemas.microsoft.com/office/word/2010/wordml" xmlns:w15="http://schemas.microsoft.com/office/word/2012/wordml" xmlns:w16cex="http://schemas.microsoft.com/office/word/2018/wordml/cex" xmlns:w16cid="http://schemas.microsoft.com/office/word/2016/wordml/cid" xmlns:w16="http://schemas.microsoft.com/office/word/2018/wordml" xmlns:w16se="http://schemas.microsoft.com/office/word/2015/wordml/symex" xmlns:wpg="http://schemas.microsoft.com/office/word/2010/wordprocessingGroup" xmlns:wpi="http://schemas.microsoft.com/office/word/2010/wordprocessingInk" xmlns:wne="http://schemas.microsoft.com/office/word/2006/wordml" xmlns:wps="http://schemas.microsoft.com/office/word/2010/wordprocessingShape" mc:Ignorable="w14 w15 w16se w16cid w16 w16cex wp14">
   <w:footnote w:type="separator" w:id="-1">
@@ -1029,6 +1061,36 @@
     </w:p>
   </w:footnote>
 </w:footnotes>
+</file>
+
+<file path=word/header1.xml><?xml version="1.0" encoding="utf-8"?>
+<w:hdr xmlns:wpc="http://schemas.microsoft.com/office/word/2010/wordprocessingCanvas" xmlns:cx="http://schemas.microsoft.com/office/drawing/2014/chartex" xmlns:cx1="http://schemas.microsoft.com/office/drawing/2015/9/8/chartex" xmlns:cx2="http://schemas.microsoft.com/office/drawing/2015/10/21/chartex" xmlns:cx3="http://schemas.microsoft.com/office/drawing/2016/5/9/chartex" xmlns:cx4="http://schemas.microsoft.com/office/drawing/2016/5/10/chartex" xmlns:cx5="http://schemas.microsoft.com/office/drawing/2016/5/11/chartex" xmlns:cx6="http://schemas.microsoft.com/office/drawing/2016/5/12/chartex" xmlns:cx7="http://schemas.microsoft.com/office/drawing/2016/5/13/chartex" xmlns:cx8="http://schemas.microsoft.com/office/drawing/2016/5/14/chartex" xmlns:mc="http://schemas.openxmlformats.org/markup-compatibility/2006" xmlns:aink="http://schemas.microsoft.com/office/drawing/2016/ink" xmlns:am3d="http://schemas.microsoft.com/office/drawing/2017/model3d" xmlns:o="urn:schemas-microsoft-com:office:office" xmlns:r="http://schemas.openxmlformats.org/officeDocument/2006/relationships" xmlns:m="http://schemas.openxmlformats.org/officeDocument/2006/math" xmlns:v="urn:schemas-microsoft-com:vml" xmlns:wp14="http://schemas.microsoft.com/office/word/2010/wordprocessingDrawing" xmlns:wp="http://schemas.openxmlformats.org/drawingml/2006/wordprocessingDrawing" xmlns:w10="urn:schemas-microsoft-com:office:word" xmlns:w="http://schemas.openxmlformats.org/wordprocessingml/2006/main" xmlns:w14="http://schemas.microsoft.com/office/word/2010/wordml" xmlns:w15="http://schemas.microsoft.com/office/word/2012/wordml" xmlns:w16cex="http://schemas.microsoft.com/office/word/2018/wordml/cex" xmlns:w16cid="http://schemas.microsoft.com/office/word/2016/wordml/cid" xmlns:w16="http://schemas.microsoft.com/office/word/2018/wordml" xmlns:w16se="http://schemas.microsoft.com/office/word/2015/wordml/symex" xmlns:wpg="http://schemas.microsoft.com/office/word/2010/wordprocessingGroup" xmlns:wpi="http://schemas.microsoft.com/office/word/2010/wordprocessingInk" xmlns:wne="http://schemas.microsoft.com/office/word/2006/wordml" xmlns:wps="http://schemas.microsoft.com/office/word/2010/wordprocessingShape" mc:Ignorable="w14 w15 w16se w16cid w16 w16cex wp14">
+  <w:p>
+    <w:pPr>
+      <w:pStyle w:val="Header"/>
+    </w:pPr>
+  </w:p>
+</w:hdr>
+</file>
+
+<file path=word/header2.xml><?xml version="1.0" encoding="utf-8"?>
+<w:hdr xmlns:wpc="http://schemas.microsoft.com/office/word/2010/wordprocessingCanvas" xmlns:cx="http://schemas.microsoft.com/office/drawing/2014/chartex" xmlns:cx1="http://schemas.microsoft.com/office/drawing/2015/9/8/chartex" xmlns:cx2="http://schemas.microsoft.com/office/drawing/2015/10/21/chartex" xmlns:cx3="http://schemas.microsoft.com/office/drawing/2016/5/9/chartex" xmlns:cx4="http://schemas.microsoft.com/office/drawing/2016/5/10/chartex" xmlns:cx5="http://schemas.microsoft.com/office/drawing/2016/5/11/chartex" xmlns:cx6="http://schemas.microsoft.com/office/drawing/2016/5/12/chartex" xmlns:cx7="http://schemas.microsoft.com/office/drawing/2016/5/13/chartex" xmlns:cx8="http://schemas.microsoft.com/office/drawing/2016/5/14/chartex" xmlns:mc="http://schemas.openxmlformats.org/markup-compatibility/2006" xmlns:aink="http://schemas.microsoft.com/office/drawing/2016/ink" xmlns:am3d="http://schemas.microsoft.com/office/drawing/2017/model3d" xmlns:o="urn:schemas-microsoft-com:office:office" xmlns:r="http://schemas.openxmlformats.org/officeDocument/2006/relationships" xmlns:m="http://schemas.openxmlformats.org/officeDocument/2006/math" xmlns:v="urn:schemas-microsoft-com:vml" xmlns:wp14="http://schemas.microsoft.com/office/word/2010/wordprocessingDrawing" xmlns:wp="http://schemas.openxmlformats.org/drawingml/2006/wordprocessingDrawing" xmlns:w10="urn:schemas-microsoft-com:office:word" xmlns:w="http://schemas.openxmlformats.org/wordprocessingml/2006/main" xmlns:w14="http://schemas.microsoft.com/office/word/2010/wordml" xmlns:w15="http://schemas.microsoft.com/office/word/2012/wordml" xmlns:w16cex="http://schemas.microsoft.com/office/word/2018/wordml/cex" xmlns:w16cid="http://schemas.microsoft.com/office/word/2016/wordml/cid" xmlns:w16="http://schemas.microsoft.com/office/word/2018/wordml" xmlns:w16se="http://schemas.microsoft.com/office/word/2015/wordml/symex" xmlns:wpg="http://schemas.microsoft.com/office/word/2010/wordprocessingGroup" xmlns:wpi="http://schemas.microsoft.com/office/word/2010/wordprocessingInk" xmlns:wne="http://schemas.microsoft.com/office/word/2006/wordml" xmlns:wps="http://schemas.microsoft.com/office/word/2010/wordprocessingShape" mc:Ignorable="w14 w15 w16se w16cid w16 w16cex wp14">
+  <w:p>
+    <w:pPr>
+      <w:pStyle w:val="Header"/>
+    </w:pPr>
+  </w:p>
+</w:hdr>
+</file>
+
+<file path=word/header3.xml><?xml version="1.0" encoding="utf-8"?>
+<w:hdr xmlns:wpc="http://schemas.microsoft.com/office/word/2010/wordprocessingCanvas" xmlns:cx="http://schemas.microsoft.com/office/drawing/2014/chartex" xmlns:cx1="http://schemas.microsoft.com/office/drawing/2015/9/8/chartex" xmlns:cx2="http://schemas.microsoft.com/office/drawing/2015/10/21/chartex" xmlns:cx3="http://schemas.microsoft.com/office/drawing/2016/5/9/chartex" xmlns:cx4="http://schemas.microsoft.com/office/drawing/2016/5/10/chartex" xmlns:cx5="http://schemas.microsoft.com/office/drawing/2016/5/11/chartex" xmlns:cx6="http://schemas.microsoft.com/office/drawing/2016/5/12/chartex" xmlns:cx7="http://schemas.microsoft.com/office/drawing/2016/5/13/chartex" xmlns:cx8="http://schemas.microsoft.com/office/drawing/2016/5/14/chartex" xmlns:mc="http://schemas.openxmlformats.org/markup-compatibility/2006" xmlns:aink="http://schemas.microsoft.com/office/drawing/2016/ink" xmlns:am3d="http://schemas.microsoft.com/office/drawing/2017/model3d" xmlns:o="urn:schemas-microsoft-com:office:office" xmlns:r="http://schemas.openxmlformats.org/officeDocument/2006/relationships" xmlns:m="http://schemas.openxmlformats.org/officeDocument/2006/math" xmlns:v="urn:schemas-microsoft-com:vml" xmlns:wp14="http://schemas.microsoft.com/office/word/2010/wordprocessingDrawing" xmlns:wp="http://schemas.openxmlformats.org/drawingml/2006/wordprocessingDrawing" xmlns:w10="urn:schemas-microsoft-com:office:word" xmlns:w="http://schemas.openxmlformats.org/wordprocessingml/2006/main" xmlns:w14="http://schemas.microsoft.com/office/word/2010/wordml" xmlns:w15="http://schemas.microsoft.com/office/word/2012/wordml" xmlns:w16cex="http://schemas.microsoft.com/office/word/2018/wordml/cex" xmlns:w16cid="http://schemas.microsoft.com/office/word/2016/wordml/cid" xmlns:w16="http://schemas.microsoft.com/office/word/2018/wordml" xmlns:w16se="http://schemas.microsoft.com/office/word/2015/wordml/symex" xmlns:wpg="http://schemas.microsoft.com/office/word/2010/wordprocessingGroup" xmlns:wpi="http://schemas.microsoft.com/office/word/2010/wordprocessingInk" xmlns:wne="http://schemas.microsoft.com/office/word/2006/wordml" xmlns:wps="http://schemas.microsoft.com/office/word/2010/wordprocessingShape" mc:Ignorable="w14 w15 w16se w16cid w16 w16cex wp14">
+  <w:p>
+    <w:pPr>
+      <w:pStyle w:val="Header"/>
+    </w:pPr>
+  </w:p>
+</w:hdr>
 </file>
 
 <file path=word/numbering.xml><?xml version="1.0" encoding="utf-8"?>

</xml_diff>